<commit_message>
updated content storage mechanism of GIT document
</commit_message>
<xml_diff>
--- a/Content storage mechanism of GIT.docx
+++ b/Content storage mechanism of GIT.docx
@@ -154,7 +154,7 @@
           <w:noProof/>
         </w:rPr>
         <w:drawing>
-          <wp:inline distT="0" distB="0" distL="0" distR="0" wp14:anchorId="5A0428B1" wp14:editId="013DA7E2">
+          <wp:inline distT="0" distB="0" distL="0" distR="0" wp14:anchorId="703EDB3D" wp14:editId="366DB490">
             <wp:extent cx="5731510" cy="3905885"/>
             <wp:effectExtent l="0" t="0" r="2540" b="0"/>
             <wp:docPr id="1" name="Picture 1"/>
@@ -169,7 +169,7 @@
                     <pic:cNvPicPr/>
                   </pic:nvPicPr>
                   <pic:blipFill>
-                    <a:blip r:embed="rId4"/>
+                    <a:blip r:embed="rId5"/>
                     <a:stretch>
                       <a:fillRect/>
                     </a:stretch>
@@ -393,7 +393,7 @@
         </w:rPr>
         <w:t>The snapshot storage model is shown in </w:t>
       </w:r>
-      <w:hyperlink r:id="rId5" w:history="1">
+      <w:hyperlink r:id="rId6" w:history="1">
         <w:r>
           <w:rPr>
             <w:rFonts w:ascii="Arial" w:hAnsi="Arial" w:cs="Arial"/>
@@ -444,7 +444,7 @@
         </w:rPr>
         <w:lastRenderedPageBreak/>
         <w:drawing>
-          <wp:inline distT="0" distB="0" distL="0" distR="0" wp14:anchorId="4116CD67" wp14:editId="3A4C7CF0">
+          <wp:inline distT="0" distB="0" distL="0" distR="0" wp14:anchorId="29B4D41A" wp14:editId="1939B07B">
             <wp:extent cx="5731510" cy="4358640"/>
             <wp:effectExtent l="0" t="0" r="2540" b="3810"/>
             <wp:docPr id="3" name="Picture 3"/>
@@ -459,7 +459,7 @@
                     <pic:cNvPicPr/>
                   </pic:nvPicPr>
                   <pic:blipFill>
-                    <a:blip r:embed="rId6"/>
+                    <a:blip r:embed="rId7"/>
                     <a:stretch>
                       <a:fillRect/>
                     </a:stretch>
@@ -479,8 +479,6 @@
           </wp:inline>
         </w:drawing>
       </w:r>
-      <w:bookmarkStart w:id="0" w:name="_GoBack"/>
-      <w:bookmarkEnd w:id="0"/>
     </w:p>
     <w:p>
       <w:pPr>
@@ -507,6 +505,106 @@
           <w:szCs w:val="21"/>
         </w:rPr>
       </w:pPr>
+    </w:p>
+    <w:p>
+      <w:pPr>
+        <w:pStyle w:val="first-para"/>
+        <w:shd w:val="clear" w:color="auto" w:fill="FFFFFF"/>
+        <w:spacing w:before="0" w:beforeAutospacing="0" w:after="0" w:afterAutospacing="0"/>
+        <w:rPr>
+          <w:rFonts w:ascii="Arial" w:hAnsi="Arial" w:cs="Arial"/>
+          <w:color w:val="494B43"/>
+          <w:sz w:val="26"/>
+          <w:szCs w:val="26"/>
+        </w:rPr>
+      </w:pPr>
+      <w:r>
+        <w:rPr>
+          <w:rFonts w:ascii="Arial" w:hAnsi="Arial" w:cs="Arial"/>
+          <w:color w:val="494B43"/>
+          <w:sz w:val="26"/>
+          <w:szCs w:val="26"/>
+        </w:rPr>
+        <w:t>T</w:t>
+      </w:r>
+      <w:r>
+        <w:rPr>
+          <w:rFonts w:ascii="Arial" w:hAnsi="Arial" w:cs="Arial"/>
+          <w:color w:val="494B43"/>
+          <w:sz w:val="26"/>
+          <w:szCs w:val="26"/>
+        </w:rPr>
+        <w:t>o summarize, there are two differences between delta and snapshot storage:</w:t>
+      </w:r>
+    </w:p>
+    <w:p>
+      <w:pPr>
+        <w:pStyle w:val="first-para"/>
+        <w:shd w:val="clear" w:color="auto" w:fill="FFFFFF"/>
+        <w:spacing w:before="0" w:beforeAutospacing="0" w:after="0" w:afterAutospacing="0"/>
+        <w:rPr>
+          <w:rFonts w:ascii="Arial" w:hAnsi="Arial" w:cs="Arial"/>
+          <w:color w:val="494B43"/>
+          <w:sz w:val="21"/>
+          <w:szCs w:val="21"/>
+        </w:rPr>
+      </w:pPr>
+      <w:bookmarkStart w:id="0" w:name="_GoBack"/>
+      <w:bookmarkEnd w:id="0"/>
+    </w:p>
+    <w:p>
+      <w:pPr>
+        <w:pStyle w:val="first-para"/>
+        <w:numPr>
+          <w:ilvl w:val="0"/>
+          <w:numId w:val="1"/>
+        </w:numPr>
+        <w:shd w:val="clear" w:color="auto" w:fill="FFFFFF"/>
+        <w:spacing w:before="0" w:beforeAutospacing="0" w:after="0" w:afterAutospacing="0"/>
+        <w:ind w:left="0"/>
+        <w:rPr>
+          <w:rFonts w:ascii="Arial" w:hAnsi="Arial" w:cs="Arial"/>
+          <w:color w:val="494B43"/>
+          <w:sz w:val="26"/>
+          <w:szCs w:val="26"/>
+        </w:rPr>
+      </w:pPr>
+      <w:r>
+        <w:rPr>
+          <w:rFonts w:ascii="Arial" w:hAnsi="Arial" w:cs="Arial"/>
+          <w:color w:val="494B43"/>
+          <w:sz w:val="26"/>
+          <w:szCs w:val="26"/>
+        </w:rPr>
+        <w:t>Delta storage manages content on a file-by-file basis, as opposed to snapshot storage where content is managed at a directory tree level.</w:t>
+      </w:r>
+    </w:p>
+    <w:p>
+      <w:pPr>
+        <w:pStyle w:val="first-para"/>
+        <w:numPr>
+          <w:ilvl w:val="0"/>
+          <w:numId w:val="1"/>
+        </w:numPr>
+        <w:shd w:val="clear" w:color="auto" w:fill="FFFFFF"/>
+        <w:spacing w:before="0" w:beforeAutospacing="0" w:after="0" w:afterAutospacing="0"/>
+        <w:ind w:left="0"/>
+        <w:rPr>
+          <w:rFonts w:ascii="Arial" w:hAnsi="Arial" w:cs="Arial"/>
+          <w:color w:val="494B43"/>
+          <w:sz w:val="26"/>
+          <w:szCs w:val="26"/>
+        </w:rPr>
+      </w:pPr>
+      <w:r>
+        <w:rPr>
+          <w:rFonts w:ascii="Arial" w:hAnsi="Arial" w:cs="Arial"/>
+          <w:color w:val="494B43"/>
+          <w:sz w:val="26"/>
+          <w:szCs w:val="26"/>
+        </w:rPr>
+        <w:t>Delta storage manages versions over time by figuring out the differences and storing that information from revision to revision (the delta). It reconstructs later revisions by starting with the base version and applying deltas on top of that. Because snapshot storage is storing a capture of the entire tree, it does not usually have to do any reconstruction, or only a very small amount if the content has been packed.</w:t>
+      </w:r>
     </w:p>
     <w:p>
       <w:pPr>
@@ -543,6 +641,127 @@
     </w:sectPr>
   </w:body>
 </w:document>
+</file>
+
+<file path=word/numbering.xml><?xml version="1.0" encoding="utf-8"?>
+<w:numbering xmlns:wpc="http://schemas.microsoft.com/office/word/2010/wordprocessingCanvas" xmlns:cx="http://schemas.microsoft.com/office/drawing/2014/chartex" xmlns:cx1="http://schemas.microsoft.com/office/drawing/2015/9/8/chartex" xmlns:cx2="http://schemas.microsoft.com/office/drawing/2015/10/21/chartex" xmlns:cx3="http://schemas.microsoft.com/office/drawing/2016/5/9/chartex" xmlns:cx4="http://schemas.microsoft.com/office/drawing/2016/5/10/chartex" xmlns:cx5="http://schemas.microsoft.com/office/drawing/2016/5/11/chartex" xmlns:cx6="http://schemas.microsoft.com/office/drawing/2016/5/12/chartex" xmlns:cx7="http://schemas.microsoft.com/office/drawing/2016/5/13/chartex" xmlns:cx8="http://schemas.microsoft.com/office/drawing/2016/5/14/chartex" xmlns:mc="http://schemas.openxmlformats.org/markup-compatibility/2006" xmlns:aink="http://schemas.microsoft.com/office/drawing/2016/ink" xmlns:am3d="http://schemas.microsoft.com/office/drawing/2017/model3d" xmlns:o="urn:schemas-microsoft-com:office:office" xmlns:r="http://schemas.openxmlformats.org/officeDocument/2006/relationships" xmlns:m="http://schemas.openxmlformats.org/officeDocument/2006/math" xmlns:v="urn:schemas-microsoft-com:vml" xmlns:wp14="http://schemas.microsoft.com/office/word/2010/wordprocessingDrawing" xmlns:wp="http://schemas.openxmlformats.org/drawingml/2006/wordprocessingDrawing" xmlns:w10="urn:schemas-microsoft-com:office:word" xmlns:w="http://schemas.openxmlformats.org/wordprocessingml/2006/main" xmlns:w14="http://schemas.microsoft.com/office/word/2010/wordml" xmlns:w15="http://schemas.microsoft.com/office/word/2012/wordml" xmlns:w16cid="http://schemas.microsoft.com/office/word/2016/wordml/cid" xmlns:w16se="http://schemas.microsoft.com/office/word/2015/wordml/symex" xmlns:wpg="http://schemas.microsoft.com/office/word/2010/wordprocessingGroup" xmlns:wpi="http://schemas.microsoft.com/office/word/2010/wordprocessingInk" xmlns:wne="http://schemas.microsoft.com/office/word/2006/wordml" xmlns:wps="http://schemas.microsoft.com/office/word/2010/wordprocessingShape" mc:Ignorable="w14 w15 w16se w16cid wp14">
+  <w:abstractNum w:abstractNumId="0" w15:restartNumberingAfterBreak="0">
+    <w:nsid w:val="7C116074"/>
+    <w:multiLevelType w:val="multilevel"/>
+    <w:tmpl w:val="366886A0"/>
+    <w:lvl w:ilvl="0">
+      <w:start w:val="1"/>
+      <w:numFmt w:val="decimal"/>
+      <w:lvlText w:val="%1."/>
+      <w:lvlJc w:val="left"/>
+      <w:pPr>
+        <w:tabs>
+          <w:tab w:val="num" w:pos="720"/>
+        </w:tabs>
+        <w:ind w:left="720" w:hanging="360"/>
+      </w:pPr>
+    </w:lvl>
+    <w:lvl w:ilvl="1" w:tentative="1">
+      <w:start w:val="1"/>
+      <w:numFmt w:val="decimal"/>
+      <w:lvlText w:val="%2."/>
+      <w:lvlJc w:val="left"/>
+      <w:pPr>
+        <w:tabs>
+          <w:tab w:val="num" w:pos="1440"/>
+        </w:tabs>
+        <w:ind w:left="1440" w:hanging="360"/>
+      </w:pPr>
+    </w:lvl>
+    <w:lvl w:ilvl="2" w:tentative="1">
+      <w:start w:val="1"/>
+      <w:numFmt w:val="decimal"/>
+      <w:lvlText w:val="%3."/>
+      <w:lvlJc w:val="left"/>
+      <w:pPr>
+        <w:tabs>
+          <w:tab w:val="num" w:pos="2160"/>
+        </w:tabs>
+        <w:ind w:left="2160" w:hanging="360"/>
+      </w:pPr>
+    </w:lvl>
+    <w:lvl w:ilvl="3" w:tentative="1">
+      <w:start w:val="1"/>
+      <w:numFmt w:val="decimal"/>
+      <w:lvlText w:val="%4."/>
+      <w:lvlJc w:val="left"/>
+      <w:pPr>
+        <w:tabs>
+          <w:tab w:val="num" w:pos="2880"/>
+        </w:tabs>
+        <w:ind w:left="2880" w:hanging="360"/>
+      </w:pPr>
+    </w:lvl>
+    <w:lvl w:ilvl="4" w:tentative="1">
+      <w:start w:val="1"/>
+      <w:numFmt w:val="decimal"/>
+      <w:lvlText w:val="%5."/>
+      <w:lvlJc w:val="left"/>
+      <w:pPr>
+        <w:tabs>
+          <w:tab w:val="num" w:pos="3600"/>
+        </w:tabs>
+        <w:ind w:left="3600" w:hanging="360"/>
+      </w:pPr>
+    </w:lvl>
+    <w:lvl w:ilvl="5" w:tentative="1">
+      <w:start w:val="1"/>
+      <w:numFmt w:val="decimal"/>
+      <w:lvlText w:val="%6."/>
+      <w:lvlJc w:val="left"/>
+      <w:pPr>
+        <w:tabs>
+          <w:tab w:val="num" w:pos="4320"/>
+        </w:tabs>
+        <w:ind w:left="4320" w:hanging="360"/>
+      </w:pPr>
+    </w:lvl>
+    <w:lvl w:ilvl="6" w:tentative="1">
+      <w:start w:val="1"/>
+      <w:numFmt w:val="decimal"/>
+      <w:lvlText w:val="%7."/>
+      <w:lvlJc w:val="left"/>
+      <w:pPr>
+        <w:tabs>
+          <w:tab w:val="num" w:pos="5040"/>
+        </w:tabs>
+        <w:ind w:left="5040" w:hanging="360"/>
+      </w:pPr>
+    </w:lvl>
+    <w:lvl w:ilvl="7" w:tentative="1">
+      <w:start w:val="1"/>
+      <w:numFmt w:val="decimal"/>
+      <w:lvlText w:val="%8."/>
+      <w:lvlJc w:val="left"/>
+      <w:pPr>
+        <w:tabs>
+          <w:tab w:val="num" w:pos="5760"/>
+        </w:tabs>
+        <w:ind w:left="5760" w:hanging="360"/>
+      </w:pPr>
+    </w:lvl>
+    <w:lvl w:ilvl="8" w:tentative="1">
+      <w:start w:val="1"/>
+      <w:numFmt w:val="decimal"/>
+      <w:lvlText w:val="%9."/>
+      <w:lvlJc w:val="left"/>
+      <w:pPr>
+        <w:tabs>
+          <w:tab w:val="num" w:pos="6480"/>
+        </w:tabs>
+        <w:ind w:left="6480" w:hanging="360"/>
+      </w:pPr>
+    </w:lvl>
+  </w:abstractNum>
+  <w:num w:numId="1">
+    <w:abstractNumId w:val="0"/>
+  </w:num>
+</w:numbering>
 </file>
 
 <file path=word/styles.xml><?xml version="1.0" encoding="utf-8"?>
@@ -668,6 +887,7 @@
     <w:lsdException w:name="HTML Sample" w:semiHidden="1" w:unhideWhenUsed="1"/>
     <w:lsdException w:name="HTML Typewriter" w:semiHidden="1" w:unhideWhenUsed="1"/>
     <w:lsdException w:name="HTML Variable" w:semiHidden="1" w:unhideWhenUsed="1"/>
+    <w:lsdException w:name="Normal Table" w:semiHidden="1" w:unhideWhenUsed="1"/>
     <w:lsdException w:name="annotation subject" w:semiHidden="1" w:unhideWhenUsed="1"/>
     <w:lsdException w:name="No List" w:semiHidden="1" w:unhideWhenUsed="1"/>
     <w:lsdException w:name="Outline List 1" w:semiHidden="1" w:unhideWhenUsed="1"/>
@@ -714,8 +934,10 @@
     <w:lsdException w:name="Table Subtle 2" w:semiHidden="1" w:unhideWhenUsed="1"/>
     <w:lsdException w:name="Table Web 1" w:semiHidden="1" w:unhideWhenUsed="1"/>
     <w:lsdException w:name="Table Web 2" w:semiHidden="1" w:unhideWhenUsed="1"/>
+    <w:lsdException w:name="Table Web 3" w:semiHidden="1" w:unhideWhenUsed="1"/>
     <w:lsdException w:name="Balloon Text" w:semiHidden="1" w:unhideWhenUsed="1"/>
     <w:lsdException w:name="Table Grid" w:uiPriority="39"/>
+    <w:lsdException w:name="Table Theme" w:semiHidden="1" w:unhideWhenUsed="1"/>
     <w:lsdException w:name="Placeholder Text" w:semiHidden="1"/>
     <w:lsdException w:name="No Spacing" w:uiPriority="1" w:qFormat="1"/>
     <w:lsdException w:name="Light Shading" w:uiPriority="60"/>

</xml_diff>